<commit_message>
update generator (add placeholders for executor)
</commit_message>
<xml_diff>
--- a/src/assets/doc-templates/act-template.docx
+++ b/src/assets/doc-templates/act-template.docx
@@ -985,7 +985,7 @@
           <w:szCs w:val="2"/>
         </w:rPr>
       </w:pPr>
-      <w:bookmarkStart w:colFirst="0" w:colLast="0" w:name="_fa2irgk1hkx6" w:id="6"/>
+      <w:bookmarkStart w:colFirst="0" w:colLast="0" w:name="_3dy6vkm" w:id="6"/>
       <w:bookmarkEnd w:id="6"/>
       <w:r>
         <w:rPr>
@@ -1017,7 +1017,7 @@
           <w:vertAlign w:val="baseline"/>
         </w:rPr>
       </w:pPr>
-      <w:bookmarkStart w:colFirst="0" w:colLast="0" w:name="_3dy6vkm" w:id="7"/>
+      <w:bookmarkStart w:colFirst="0" w:colLast="0" w:name="_1t3h5sf" w:id="7"/>
       <w:bookmarkEnd w:id="7"/>
       <w:r>
         <w:rPr>
@@ -1280,12 +1280,16 @@
                 <w:rFonts w:ascii="Bookman Old Style" w:cs="Bookman Old Style" w:eastAsia="Bookman Old Style" w:hAnsi="Bookman Old Style"/>
                 <w:b w:val="1"/>
                 <w:i w:val="1"/>
-                <w:color w:val="000000"/>
-                <w:sz w:val="18"/>
-                <w:szCs w:val="18"/>
-                <w:rtl w:val="0"/>
-              </w:rPr>
-              <w:t xml:space="preserve">ИП Пронькин Владимир Сергеевич</w:t>
+                <w:sz w:val="18"/>
+                <w:szCs w:val="18"/>
+                <w:rtl w:val="0"/>
+              </w:rPr>
+              <w:t xml:space="preserve">{{EXECUTOR_NAME}}</w:t>
+            </w:r>
+            <w:r>
+              <w:rPr>
+                <w:rtl w:val="0"/>
+              </w:rPr>
             </w:r>
           </w:p>
           <w:p>
@@ -1328,90 +1332,110 @@
                 <w:rFonts w:ascii="Bookman Old Style" w:cs="Bookman Old Style" w:eastAsia="Bookman Old Style" w:hAnsi="Bookman Old Style"/>
                 <w:b w:val="1"/>
                 <w:i w:val="1"/>
-                <w:color w:val="000000"/>
-                <w:sz w:val="18"/>
-                <w:szCs w:val="18"/>
-                <w:rtl w:val="0"/>
-              </w:rPr>
-              <w:t xml:space="preserve">111399, г. Москва. ул. Мартеновская д. 9/13 кв. 68</w:t>
-            </w:r>
-          </w:p>
-          <w:p>
-            <w:pPr>
-              <w:rPr>
-                <w:rFonts w:ascii="Bookman Old Style" w:cs="Bookman Old Style" w:eastAsia="Bookman Old Style" w:hAnsi="Bookman Old Style"/>
-                <w:b w:val="1"/>
-                <w:i w:val="1"/>
-                <w:color w:val="000000"/>
-                <w:sz w:val="18"/>
-                <w:szCs w:val="18"/>
-              </w:rPr>
-            </w:pPr>
-            <w:r>
-              <w:rPr>
-                <w:b w:val="1"/>
-                <w:i w:val="1"/>
-                <w:sz w:val="18"/>
-                <w:szCs w:val="18"/>
-                <w:rtl w:val="0"/>
-              </w:rPr>
-              <w:t xml:space="preserve">Телефоны: MTS  8-916-878-76-46, 8-495-305-47-26</w:t>
-            </w:r>
-            <w:r>
-              <w:rPr>
-                <w:rtl w:val="0"/>
-              </w:rPr>
-            </w:r>
-          </w:p>
-          <w:p>
-            <w:pPr>
-              <w:rPr>
-                <w:rFonts w:ascii="Bookman Old Style" w:cs="Bookman Old Style" w:eastAsia="Bookman Old Style" w:hAnsi="Bookman Old Style"/>
-                <w:b w:val="1"/>
-                <w:i w:val="1"/>
-                <w:color w:val="000000"/>
-                <w:sz w:val="18"/>
-                <w:szCs w:val="18"/>
-              </w:rPr>
-            </w:pPr>
-            <w:r>
-              <w:rPr>
-                <w:b w:val="1"/>
-                <w:i w:val="1"/>
-                <w:sz w:val="18"/>
-                <w:szCs w:val="18"/>
-                <w:rtl w:val="0"/>
-              </w:rPr>
-              <w:t xml:space="preserve">E-mail: v.s.pronkin@inbox.ru</w:t>
-            </w:r>
-            <w:r>
-              <w:rPr>
-                <w:rtl w:val="0"/>
-              </w:rPr>
-            </w:r>
-          </w:p>
-          <w:p>
-            <w:pPr>
-              <w:rPr>
-                <w:rFonts w:ascii="Bookman Old Style" w:cs="Bookman Old Style" w:eastAsia="Bookman Old Style" w:hAnsi="Bookman Old Style"/>
-                <w:b w:val="1"/>
-                <w:i w:val="1"/>
-                <w:color w:val="000000"/>
-                <w:sz w:val="18"/>
-                <w:szCs w:val="18"/>
-              </w:rPr>
-            </w:pPr>
-            <w:r>
-              <w:rPr>
-                <w:rFonts w:ascii="Bookman Old Style" w:cs="Bookman Old Style" w:eastAsia="Bookman Old Style" w:hAnsi="Bookman Old Style"/>
-                <w:b w:val="1"/>
-                <w:i w:val="1"/>
-                <w:color w:val="000000"/>
-                <w:sz w:val="18"/>
-                <w:szCs w:val="18"/>
-                <w:rtl w:val="0"/>
-              </w:rPr>
-              <w:t xml:space="preserve">ИНН 772009771686</w:t>
+                <w:sz w:val="18"/>
+                <w:szCs w:val="18"/>
+                <w:rtl w:val="0"/>
+              </w:rPr>
+              <w:t xml:space="preserve">{{EXECUTOR_ADDRESS}}</w:t>
+            </w:r>
+            <w:r>
+              <w:rPr>
+                <w:rtl w:val="0"/>
+              </w:rPr>
+            </w:r>
+          </w:p>
+          <w:p>
+            <w:pPr>
+              <w:rPr>
+                <w:rFonts w:ascii="Bookman Old Style" w:cs="Bookman Old Style" w:eastAsia="Bookman Old Style" w:hAnsi="Bookman Old Style"/>
+                <w:b w:val="1"/>
+                <w:i w:val="1"/>
+                <w:color w:val="000000"/>
+                <w:sz w:val="18"/>
+                <w:szCs w:val="18"/>
+              </w:rPr>
+            </w:pPr>
+            <w:r>
+              <w:rPr>
+                <w:b w:val="1"/>
+                <w:i w:val="1"/>
+                <w:sz w:val="18"/>
+                <w:szCs w:val="18"/>
+                <w:rtl w:val="0"/>
+              </w:rPr>
+              <w:t xml:space="preserve">Телефоны: {{EXECUTOR_PHONES}}</w:t>
+            </w:r>
+            <w:r>
+              <w:rPr>
+                <w:rtl w:val="0"/>
+              </w:rPr>
+            </w:r>
+          </w:p>
+          <w:p>
+            <w:pPr>
+              <w:rPr>
+                <w:rFonts w:ascii="Bookman Old Style" w:cs="Bookman Old Style" w:eastAsia="Bookman Old Style" w:hAnsi="Bookman Old Style"/>
+                <w:b w:val="1"/>
+                <w:i w:val="1"/>
+                <w:color w:val="000000"/>
+                <w:sz w:val="18"/>
+                <w:szCs w:val="18"/>
+              </w:rPr>
+            </w:pPr>
+            <w:r>
+              <w:rPr>
+                <w:b w:val="1"/>
+                <w:i w:val="1"/>
+                <w:sz w:val="18"/>
+                <w:szCs w:val="18"/>
+                <w:rtl w:val="0"/>
+              </w:rPr>
+              <w:t xml:space="preserve">E-mail: {{EXECUTOR_MAIL}}</w:t>
+            </w:r>
+            <w:r>
+              <w:rPr>
+                <w:rtl w:val="0"/>
+              </w:rPr>
+            </w:r>
+          </w:p>
+          <w:p>
+            <w:pPr>
+              <w:rPr>
+                <w:rFonts w:ascii="Bookman Old Style" w:cs="Bookman Old Style" w:eastAsia="Bookman Old Style" w:hAnsi="Bookman Old Style"/>
+                <w:b w:val="1"/>
+                <w:i w:val="1"/>
+                <w:color w:val="000000"/>
+                <w:sz w:val="18"/>
+                <w:szCs w:val="18"/>
+              </w:rPr>
+            </w:pPr>
+            <w:r>
+              <w:rPr>
+                <w:rFonts w:ascii="Bookman Old Style" w:cs="Bookman Old Style" w:eastAsia="Bookman Old Style" w:hAnsi="Bookman Old Style"/>
+                <w:b w:val="1"/>
+                <w:i w:val="1"/>
+                <w:color w:val="000000"/>
+                <w:sz w:val="18"/>
+                <w:szCs w:val="18"/>
+                <w:rtl w:val="0"/>
+              </w:rPr>
+              <w:t xml:space="preserve">ИНН </w:t>
+            </w:r>
+            <w:r>
+              <w:rPr>
+                <w:rFonts w:ascii="Bookman Old Style" w:cs="Bookman Old Style" w:eastAsia="Bookman Old Style" w:hAnsi="Bookman Old Style"/>
+                <w:b w:val="1"/>
+                <w:i w:val="1"/>
+                <w:sz w:val="18"/>
+                <w:szCs w:val="18"/>
+                <w:rtl w:val="0"/>
+              </w:rPr>
+              <w:t xml:space="preserve">{{EXECUTOR_INN}}</w:t>
+            </w:r>
+            <w:r>
+              <w:rPr>
+                <w:rtl w:val="0"/>
+              </w:rPr>
             </w:r>
           </w:p>
           <w:p>
@@ -1444,132 +1468,213 @@
                 <w:szCs w:val="21"/>
                 <w:rtl w:val="0"/>
               </w:rPr>
-              <w:t xml:space="preserve">309774601900652</w:t>
-            </w:r>
-            <w:r>
-              <w:rPr>
-                <w:rtl w:val="0"/>
-              </w:rPr>
-            </w:r>
-          </w:p>
-          <w:p>
-            <w:pPr>
-              <w:rPr>
-                <w:rFonts w:ascii="Bookman Old Style" w:cs="Bookman Old Style" w:eastAsia="Bookman Old Style" w:hAnsi="Bookman Old Style"/>
-                <w:b w:val="1"/>
-                <w:i w:val="1"/>
-                <w:color w:val="000000"/>
-                <w:sz w:val="18"/>
-                <w:szCs w:val="18"/>
-              </w:rPr>
-            </w:pPr>
-            <w:r>
-              <w:rPr>
-                <w:rFonts w:ascii="Bookman Old Style" w:cs="Bookman Old Style" w:eastAsia="Bookman Old Style" w:hAnsi="Bookman Old Style"/>
-                <w:b w:val="1"/>
-                <w:i w:val="1"/>
-                <w:color w:val="000000"/>
-                <w:sz w:val="18"/>
-                <w:szCs w:val="18"/>
-                <w:rtl w:val="0"/>
-              </w:rPr>
-              <w:t xml:space="preserve">Р/счет 40802810438120027092 в</w:t>
-            </w:r>
-          </w:p>
-          <w:p>
-            <w:pPr>
-              <w:rPr>
-                <w:rFonts w:ascii="Bookman Old Style" w:cs="Bookman Old Style" w:eastAsia="Bookman Old Style" w:hAnsi="Bookman Old Style"/>
-                <w:b w:val="1"/>
-                <w:i w:val="1"/>
-                <w:color w:val="000000"/>
-                <w:sz w:val="18"/>
-                <w:szCs w:val="18"/>
-              </w:rPr>
-            </w:pPr>
-            <w:r>
-              <w:rPr>
-                <w:rFonts w:ascii="Bookman Old Style" w:cs="Bookman Old Style" w:eastAsia="Bookman Old Style" w:hAnsi="Bookman Old Style"/>
-                <w:b w:val="1"/>
-                <w:i w:val="1"/>
-                <w:color w:val="000000"/>
-                <w:sz w:val="18"/>
-                <w:szCs w:val="18"/>
-                <w:rtl w:val="0"/>
-              </w:rPr>
-              <w:t xml:space="preserve">ОАО «Сбербанк России»</w:t>
-            </w:r>
-          </w:p>
-          <w:p>
-            <w:pPr>
-              <w:rPr>
-                <w:rFonts w:ascii="Bookman Old Style" w:cs="Bookman Old Style" w:eastAsia="Bookman Old Style" w:hAnsi="Bookman Old Style"/>
-                <w:b w:val="1"/>
-                <w:i w:val="1"/>
-                <w:color w:val="000000"/>
-                <w:sz w:val="18"/>
-                <w:szCs w:val="18"/>
-              </w:rPr>
-            </w:pPr>
-            <w:r>
-              <w:rPr>
-                <w:rFonts w:ascii="Bookman Old Style" w:cs="Bookman Old Style" w:eastAsia="Bookman Old Style" w:hAnsi="Bookman Old Style"/>
-                <w:b w:val="1"/>
-                <w:i w:val="1"/>
-                <w:color w:val="000000"/>
-                <w:sz w:val="18"/>
-                <w:szCs w:val="18"/>
-                <w:rtl w:val="0"/>
-              </w:rPr>
-              <w:t xml:space="preserve">БИК 044525225</w:t>
-            </w:r>
-          </w:p>
-          <w:p>
-            <w:pPr>
-              <w:rPr>
-                <w:rFonts w:ascii="Bookman Old Style" w:cs="Bookman Old Style" w:eastAsia="Bookman Old Style" w:hAnsi="Bookman Old Style"/>
-                <w:b w:val="1"/>
-                <w:i w:val="1"/>
-                <w:color w:val="000000"/>
-                <w:sz w:val="18"/>
-                <w:szCs w:val="18"/>
-              </w:rPr>
-            </w:pPr>
-            <w:r>
-              <w:rPr>
-                <w:rFonts w:ascii="Bookman Old Style" w:cs="Bookman Old Style" w:eastAsia="Bookman Old Style" w:hAnsi="Bookman Old Style"/>
-                <w:b w:val="1"/>
-                <w:i w:val="1"/>
-                <w:color w:val="000000"/>
-                <w:sz w:val="18"/>
-                <w:szCs w:val="18"/>
-                <w:rtl w:val="0"/>
-              </w:rPr>
-              <w:t xml:space="preserve">Корр.счет 30101810400000000225</w:t>
+              <w:t xml:space="preserve">{{EXECUTOR_OGRN}}</w:t>
+            </w:r>
+            <w:r>
+              <w:rPr>
+                <w:rtl w:val="0"/>
+              </w:rPr>
+            </w:r>
+          </w:p>
+          <w:p>
+            <w:pPr>
+              <w:rPr>
+                <w:rFonts w:ascii="Bookman Old Style" w:cs="Bookman Old Style" w:eastAsia="Bookman Old Style" w:hAnsi="Bookman Old Style"/>
+                <w:b w:val="1"/>
+                <w:i w:val="1"/>
+                <w:color w:val="000000"/>
+                <w:sz w:val="18"/>
+                <w:szCs w:val="18"/>
+              </w:rPr>
+            </w:pPr>
+            <w:r>
+              <w:rPr>
+                <w:rFonts w:ascii="Bookman Old Style" w:cs="Bookman Old Style" w:eastAsia="Bookman Old Style" w:hAnsi="Bookman Old Style"/>
+                <w:b w:val="1"/>
+                <w:i w:val="1"/>
+                <w:color w:val="000000"/>
+                <w:sz w:val="18"/>
+                <w:szCs w:val="18"/>
+                <w:rtl w:val="0"/>
+              </w:rPr>
+              <w:t xml:space="preserve">Р/счет </w:t>
+            </w:r>
+            <w:r>
+              <w:rPr>
+                <w:rFonts w:ascii="Bookman Old Style" w:cs="Bookman Old Style" w:eastAsia="Bookman Old Style" w:hAnsi="Bookman Old Style"/>
+                <w:b w:val="1"/>
+                <w:i w:val="1"/>
+                <w:sz w:val="18"/>
+                <w:szCs w:val="18"/>
+                <w:rtl w:val="0"/>
+              </w:rPr>
+              <w:t xml:space="preserve">{{EXECUTOR_ACCOUNT_R}}</w:t>
+            </w:r>
+            <w:r>
+              <w:rPr>
+                <w:rFonts w:ascii="Bookman Old Style" w:cs="Bookman Old Style" w:eastAsia="Bookman Old Style" w:hAnsi="Bookman Old Style"/>
+                <w:b w:val="1"/>
+                <w:i w:val="1"/>
+                <w:color w:val="000000"/>
+                <w:sz w:val="18"/>
+                <w:szCs w:val="18"/>
+                <w:rtl w:val="0"/>
+              </w:rPr>
+              <w:t xml:space="preserve"> в</w:t>
+            </w:r>
+          </w:p>
+          <w:p>
+            <w:pPr>
+              <w:rPr>
+                <w:rFonts w:ascii="Bookman Old Style" w:cs="Bookman Old Style" w:eastAsia="Bookman Old Style" w:hAnsi="Bookman Old Style"/>
+                <w:b w:val="1"/>
+                <w:i w:val="1"/>
+                <w:color w:val="000000"/>
+                <w:sz w:val="18"/>
+                <w:szCs w:val="18"/>
+              </w:rPr>
+            </w:pPr>
+            <w:r>
+              <w:rPr>
+                <w:rFonts w:ascii="Bookman Old Style" w:cs="Bookman Old Style" w:eastAsia="Bookman Old Style" w:hAnsi="Bookman Old Style"/>
+                <w:b w:val="1"/>
+                <w:i w:val="1"/>
+                <w:sz w:val="18"/>
+                <w:szCs w:val="18"/>
+                <w:rtl w:val="0"/>
+              </w:rPr>
+              <w:t xml:space="preserve">{{EXECUTOR_BANK}}</w:t>
+            </w:r>
+            <w:r>
+              <w:rPr>
+                <w:rtl w:val="0"/>
+              </w:rPr>
+            </w:r>
+          </w:p>
+          <w:p>
+            <w:pPr>
+              <w:rPr>
+                <w:rFonts w:ascii="Bookman Old Style" w:cs="Bookman Old Style" w:eastAsia="Bookman Old Style" w:hAnsi="Bookman Old Style"/>
+                <w:b w:val="1"/>
+                <w:i w:val="1"/>
+                <w:color w:val="000000"/>
+                <w:sz w:val="18"/>
+                <w:szCs w:val="18"/>
+              </w:rPr>
+            </w:pPr>
+            <w:r>
+              <w:rPr>
+                <w:rFonts w:ascii="Bookman Old Style" w:cs="Bookman Old Style" w:eastAsia="Bookman Old Style" w:hAnsi="Bookman Old Style"/>
+                <w:b w:val="1"/>
+                <w:i w:val="1"/>
+                <w:color w:val="000000"/>
+                <w:sz w:val="18"/>
+                <w:szCs w:val="18"/>
+                <w:rtl w:val="0"/>
+              </w:rPr>
+              <w:t xml:space="preserve">БИК </w:t>
+            </w:r>
+            <w:r>
+              <w:rPr>
+                <w:rFonts w:ascii="Bookman Old Style" w:cs="Bookman Old Style" w:eastAsia="Bookman Old Style" w:hAnsi="Bookman Old Style"/>
+                <w:b w:val="1"/>
+                <w:i w:val="1"/>
+                <w:sz w:val="18"/>
+                <w:szCs w:val="18"/>
+                <w:rtl w:val="0"/>
+              </w:rPr>
+              <w:t xml:space="preserve">{{EXECUTOR_BIC}}</w:t>
+            </w:r>
+            <w:r>
+              <w:rPr>
+                <w:rtl w:val="0"/>
+              </w:rPr>
+            </w:r>
+          </w:p>
+          <w:p>
+            <w:pPr>
+              <w:rPr>
+                <w:rFonts w:ascii="Bookman Old Style" w:cs="Bookman Old Style" w:eastAsia="Bookman Old Style" w:hAnsi="Bookman Old Style"/>
+                <w:b w:val="1"/>
+                <w:i w:val="1"/>
+                <w:color w:val="000000"/>
+                <w:sz w:val="18"/>
+                <w:szCs w:val="18"/>
+              </w:rPr>
+            </w:pPr>
+            <w:r>
+              <w:rPr>
+                <w:rFonts w:ascii="Bookman Old Style" w:cs="Bookman Old Style" w:eastAsia="Bookman Old Style" w:hAnsi="Bookman Old Style"/>
+                <w:b w:val="1"/>
+                <w:i w:val="1"/>
+                <w:color w:val="000000"/>
+                <w:sz w:val="18"/>
+                <w:szCs w:val="18"/>
+                <w:rtl w:val="0"/>
+              </w:rPr>
+              <w:t xml:space="preserve">Корр.счет </w:t>
+            </w:r>
+            <w:r>
+              <w:rPr>
+                <w:rFonts w:ascii="Bookman Old Style" w:cs="Bookman Old Style" w:eastAsia="Bookman Old Style" w:hAnsi="Bookman Old Style"/>
+                <w:b w:val="1"/>
+                <w:i w:val="1"/>
+                <w:sz w:val="18"/>
+                <w:szCs w:val="18"/>
+                <w:rtl w:val="0"/>
+              </w:rPr>
+              <w:t xml:space="preserve">{{EXECUTOR_ACCOUNT_C}}</w:t>
+            </w:r>
+            <w:r>
+              <w:rPr>
+                <w:rFonts w:ascii="Bookman Old Style" w:cs="Bookman Old Style" w:eastAsia="Bookman Old Style" w:hAnsi="Bookman Old Style"/>
+                <w:b w:val="1"/>
+                <w:i w:val="1"/>
+                <w:color w:val="000000"/>
+                <w:sz w:val="18"/>
+                <w:szCs w:val="18"/>
+                <w:rtl w:val="0"/>
+              </w:rPr>
               <w:br w:type="textWrapping"/>
-              <w:t xml:space="preserve">АТИ: ID: 607557, 5, р114</w:t>
-            </w:r>
-          </w:p>
-          <w:p>
-            <w:pPr>
-              <w:rPr>
-                <w:rFonts w:ascii="Bookman Old Style" w:cs="Bookman Old Style" w:eastAsia="Bookman Old Style" w:hAnsi="Bookman Old Style"/>
-                <w:b w:val="1"/>
-                <w:i w:val="1"/>
-                <w:color w:val="000000"/>
-                <w:sz w:val="18"/>
-                <w:szCs w:val="18"/>
-              </w:rPr>
-            </w:pPr>
-            <w:r>
-              <w:rPr>
-                <w:b w:val="1"/>
-                <w:i w:val="1"/>
-                <w:sz w:val="18"/>
-                <w:szCs w:val="18"/>
-                <w:rtl w:val="0"/>
-              </w:rPr>
-              <w:t xml:space="preserve">Генеральный директор_________ Пронькин В.С.</w:t>
+              <w:t xml:space="preserve">АТИ: ID: </w:t>
+            </w:r>
+            <w:r>
+              <w:rPr>
+                <w:rFonts w:ascii="Bookman Old Style" w:cs="Bookman Old Style" w:eastAsia="Bookman Old Style" w:hAnsi="Bookman Old Style"/>
+                <w:b w:val="1"/>
+                <w:i w:val="1"/>
+                <w:sz w:val="18"/>
+                <w:szCs w:val="18"/>
+                <w:rtl w:val="0"/>
+              </w:rPr>
+              <w:t xml:space="preserve">{{EXECUTOR_ID}}</w:t>
+            </w:r>
+            <w:r>
+              <w:rPr>
+                <w:rtl w:val="0"/>
+              </w:rPr>
+            </w:r>
+          </w:p>
+          <w:p>
+            <w:pPr>
+              <w:rPr>
+                <w:rFonts w:ascii="Bookman Old Style" w:cs="Bookman Old Style" w:eastAsia="Bookman Old Style" w:hAnsi="Bookman Old Style"/>
+                <w:b w:val="1"/>
+                <w:i w:val="1"/>
+                <w:color w:val="000000"/>
+                <w:sz w:val="18"/>
+                <w:szCs w:val="18"/>
+              </w:rPr>
+            </w:pPr>
+            <w:r>
+              <w:rPr>
+                <w:b w:val="1"/>
+                <w:i w:val="1"/>
+                <w:sz w:val="18"/>
+                <w:szCs w:val="18"/>
+                <w:rtl w:val="0"/>
+              </w:rPr>
+              <w:t xml:space="preserve">Генеральный директор_________ {{EXECUTOR_DIRECTOR}}.</w:t>
             </w:r>
             <w:r>
               <w:rPr>

</xml_diff>

<commit_message>
fix issue with date
</commit_message>
<xml_diff>
--- a/src/assets/doc-templates/act-template.docx
+++ b/src/assets/doc-templates/act-template.docx
@@ -1636,18 +1636,17 @@
                 <w:rtl w:val="0"/>
               </w:rPr>
               <w:br w:type="textWrapping"/>
-              <w:t xml:space="preserve">АТИ: ID: </w:t>
-            </w:r>
-            <w:r>
-              <w:rPr>
-                <w:rFonts w:ascii="Bookman Old Style" w:cs="Bookman Old Style" w:eastAsia="Bookman Old Style" w:hAnsi="Bookman Old Style"/>
-                <w:b w:val="1"/>
-                <w:i w:val="1"/>
-                <w:sz w:val="18"/>
-                <w:szCs w:val="18"/>
-                <w:rtl w:val="0"/>
-              </w:rPr>
-              <w:t xml:space="preserve">{{EXECUTOR_ID}}</w:t>
+            </w:r>
+            <w:r>
+              <w:rPr>
+                <w:rFonts w:ascii="Bookman Old Style" w:cs="Bookman Old Style" w:eastAsia="Bookman Old Style" w:hAnsi="Bookman Old Style"/>
+                <w:b w:val="1"/>
+                <w:i w:val="1"/>
+                <w:sz w:val="18"/>
+                <w:szCs w:val="18"/>
+                <w:rtl w:val="0"/>
+              </w:rPr>
+              <w:t xml:space="preserve">{{EXECUTOR_CPP}}</w:t>
             </w:r>
             <w:r>
               <w:rPr>

</xml_diff>

<commit_message>
update act template and fix error with empty first symbol
</commit_message>
<xml_diff>
--- a/src/assets/doc-templates/act-template.docx
+++ b/src/assets/doc-templates/act-template.docx
@@ -509,7 +509,85 @@
               </w:rPr>
               <w:t xml:space="preserve"> по заявке</w:t>
             </w:r>
-            <w:bookmarkStart w:id="1" w:name="_GoBack"/>
+            <w:r>
+              <w:rPr>
+                <w:rFonts w:ascii="Bookman Old Style" w:eastAsia="Bookman Old Style" w:hAnsi="Bookman Old Style" w:cs="Bookman Old Style"/>
+                <w:b/>
+                <w:i/>
+                <w:sz w:val="18"/>
+                <w:szCs w:val="18"/>
+              </w:rPr>
+              <w:t xml:space="preserve"> {{REQUEST}}</w:t>
+            </w:r>
+          </w:p>
+          <w:p>
+            <w:pPr>
+              <w:spacing w:line="276" w:lineRule="auto"/>
+              <w:rPr>
+                <w:rFonts w:ascii="Bookman Old Style" w:eastAsia="Bookman Old Style" w:hAnsi="Bookman Old Style" w:cs="Bookman Old Style"/>
+                <w:b/>
+                <w:i/>
+                <w:sz w:val="18"/>
+                <w:szCs w:val="18"/>
+              </w:rPr>
+            </w:pPr>
+            <w:r>
+              <w:rPr>
+                <w:rFonts w:ascii="Bookman Old Style" w:eastAsia="Bookman Old Style" w:hAnsi="Bookman Old Style" w:cs="Bookman Old Style"/>
+                <w:b/>
+                <w:i/>
+                <w:sz w:val="18"/>
+                <w:szCs w:val="18"/>
+              </w:rPr>
+              <w:t>Дата погрузки: {{START_DATE}}</w:t>
+            </w:r>
+          </w:p>
+          <w:p>
+            <w:pPr>
+              <w:spacing w:line="276" w:lineRule="auto"/>
+              <w:rPr>
+                <w:rFonts w:ascii="Bookman Old Style" w:eastAsia="Bookman Old Style" w:hAnsi="Bookman Old Style" w:cs="Bookman Old Style"/>
+                <w:b/>
+                <w:i/>
+                <w:sz w:val="18"/>
+                <w:szCs w:val="18"/>
+              </w:rPr>
+            </w:pPr>
+            <w:r>
+              <w:rPr>
+                <w:rFonts w:ascii="Bookman Old Style" w:eastAsia="Bookman Old Style" w:hAnsi="Bookman Old Style" w:cs="Bookman Old Style"/>
+                <w:b/>
+                <w:i/>
+                <w:sz w:val="18"/>
+                <w:szCs w:val="18"/>
+              </w:rPr>
+              <w:t>Дата выгрузки: {{END_DATE}}</w:t>
+            </w:r>
+          </w:p>
+          <w:p>
+            <w:pPr>
+              <w:spacing w:line="96" w:lineRule="auto"/>
+              <w:rPr>
+                <w:rFonts w:ascii="Bookman Old Style" w:eastAsia="Bookman Old Style" w:hAnsi="Bookman Old Style" w:cs="Bookman Old Style"/>
+                <w:b/>
+                <w:i/>
+                <w:sz w:val="18"/>
+                <w:szCs w:val="18"/>
+              </w:rPr>
+            </w:pPr>
+          </w:p>
+          <w:p>
+            <w:pPr>
+              <w:spacing w:line="276" w:lineRule="auto"/>
+              <w:rPr>
+                <w:rFonts w:ascii="Bookman Old Style" w:eastAsia="Bookman Old Style" w:hAnsi="Bookman Old Style" w:cs="Bookman Old Style"/>
+                <w:b/>
+                <w:i/>
+                <w:sz w:val="18"/>
+                <w:szCs w:val="18"/>
+              </w:rPr>
+            </w:pPr>
+            <w:bookmarkStart w:id="1" w:name="_30j0zll" w:colFirst="0" w:colLast="0"/>
             <w:bookmarkEnd w:id="1"/>
             <w:r>
               <w:rPr>
@@ -519,8 +597,22 @@
                 <w:sz w:val="18"/>
                 <w:szCs w:val="18"/>
               </w:rPr>
-              <w:t xml:space="preserve"> {{REQUEST}}</w:t>
-            </w:r>
+              <w:t>Маршрут: {{DESTINATION}}</w:t>
+            </w:r>
+          </w:p>
+          <w:p>
+            <w:pPr>
+              <w:spacing w:line="96" w:lineRule="auto"/>
+              <w:rPr>
+                <w:rFonts w:ascii="Bookman Old Style" w:eastAsia="Bookman Old Style" w:hAnsi="Bookman Old Style" w:cs="Bookman Old Style"/>
+                <w:b/>
+                <w:i/>
+                <w:sz w:val="18"/>
+                <w:szCs w:val="18"/>
+              </w:rPr>
+            </w:pPr>
+            <w:bookmarkStart w:id="2" w:name="_1fob9te" w:colFirst="0" w:colLast="0"/>
+            <w:bookmarkEnd w:id="2"/>
           </w:p>
           <w:p>
             <w:pPr>
@@ -541,7 +633,7 @@
                 <w:sz w:val="18"/>
                 <w:szCs w:val="18"/>
               </w:rPr>
-              <w:t>Дата погрузки: {{START_DATE}}</w:t>
+              <w:t>Марка автомобиля (модель): {{CAR}}</w:t>
             </w:r>
           </w:p>
           <w:p>
@@ -555,102 +647,8 @@
                 <w:szCs w:val="18"/>
               </w:rPr>
             </w:pPr>
-            <w:r>
-              <w:rPr>
-                <w:rFonts w:ascii="Bookman Old Style" w:eastAsia="Bookman Old Style" w:hAnsi="Bookman Old Style" w:cs="Bookman Old Style"/>
-                <w:b/>
-                <w:i/>
-                <w:sz w:val="18"/>
-                <w:szCs w:val="18"/>
-              </w:rPr>
-              <w:t>Дата выгрузки: {{END_DATE}}</w:t>
-            </w:r>
-          </w:p>
-          <w:p>
-            <w:pPr>
-              <w:spacing w:line="96" w:lineRule="auto"/>
-              <w:rPr>
-                <w:rFonts w:ascii="Bookman Old Style" w:eastAsia="Bookman Old Style" w:hAnsi="Bookman Old Style" w:cs="Bookman Old Style"/>
-                <w:b/>
-                <w:i/>
-                <w:sz w:val="18"/>
-                <w:szCs w:val="18"/>
-              </w:rPr>
-            </w:pPr>
-          </w:p>
-          <w:p>
-            <w:pPr>
-              <w:spacing w:line="276" w:lineRule="auto"/>
-              <w:rPr>
-                <w:rFonts w:ascii="Bookman Old Style" w:eastAsia="Bookman Old Style" w:hAnsi="Bookman Old Style" w:cs="Bookman Old Style"/>
-                <w:b/>
-                <w:i/>
-                <w:sz w:val="18"/>
-                <w:szCs w:val="18"/>
-              </w:rPr>
-            </w:pPr>
-            <w:bookmarkStart w:id="2" w:name="_30j0zll" w:colFirst="0" w:colLast="0"/>
-            <w:bookmarkEnd w:id="2"/>
-            <w:r>
-              <w:rPr>
-                <w:rFonts w:ascii="Bookman Old Style" w:eastAsia="Bookman Old Style" w:hAnsi="Bookman Old Style" w:cs="Bookman Old Style"/>
-                <w:b/>
-                <w:i/>
-                <w:sz w:val="18"/>
-                <w:szCs w:val="18"/>
-              </w:rPr>
-              <w:t>Маршрут: {{DESTINATION}}</w:t>
-            </w:r>
-          </w:p>
-          <w:p>
-            <w:pPr>
-              <w:spacing w:line="96" w:lineRule="auto"/>
-              <w:rPr>
-                <w:rFonts w:ascii="Bookman Old Style" w:eastAsia="Bookman Old Style" w:hAnsi="Bookman Old Style" w:cs="Bookman Old Style"/>
-                <w:b/>
-                <w:i/>
-                <w:sz w:val="18"/>
-                <w:szCs w:val="18"/>
-              </w:rPr>
-            </w:pPr>
-            <w:bookmarkStart w:id="3" w:name="_1fob9te" w:colFirst="0" w:colLast="0"/>
+            <w:bookmarkStart w:id="3" w:name="_3znysh7" w:colFirst="0" w:colLast="0"/>
             <w:bookmarkEnd w:id="3"/>
-          </w:p>
-          <w:p>
-            <w:pPr>
-              <w:spacing w:line="276" w:lineRule="auto"/>
-              <w:rPr>
-                <w:rFonts w:ascii="Bookman Old Style" w:eastAsia="Bookman Old Style" w:hAnsi="Bookman Old Style" w:cs="Bookman Old Style"/>
-                <w:b/>
-                <w:i/>
-                <w:sz w:val="18"/>
-                <w:szCs w:val="18"/>
-              </w:rPr>
-            </w:pPr>
-            <w:r>
-              <w:rPr>
-                <w:rFonts w:ascii="Bookman Old Style" w:eastAsia="Bookman Old Style" w:hAnsi="Bookman Old Style" w:cs="Bookman Old Style"/>
-                <w:b/>
-                <w:i/>
-                <w:sz w:val="18"/>
-                <w:szCs w:val="18"/>
-              </w:rPr>
-              <w:t>Марка автомобиля (модель): {{CAR}}</w:t>
-            </w:r>
-          </w:p>
-          <w:p>
-            <w:pPr>
-              <w:spacing w:line="276" w:lineRule="auto"/>
-              <w:rPr>
-                <w:rFonts w:ascii="Bookman Old Style" w:eastAsia="Bookman Old Style" w:hAnsi="Bookman Old Style" w:cs="Bookman Old Style"/>
-                <w:b/>
-                <w:i/>
-                <w:sz w:val="18"/>
-                <w:szCs w:val="18"/>
-              </w:rPr>
-            </w:pPr>
-            <w:bookmarkStart w:id="4" w:name="_3znysh7" w:colFirst="0" w:colLast="0"/>
-            <w:bookmarkEnd w:id="4"/>
             <w:r>
               <w:rPr>
                 <w:rFonts w:ascii="Bookman Old Style" w:eastAsia="Bookman Old Style" w:hAnsi="Bookman Old Style" w:cs="Bookman Old Style"/>
@@ -681,8 +679,8 @@
                 <w:color w:val="000000"/>
               </w:rPr>
             </w:pPr>
-            <w:bookmarkStart w:id="5" w:name="_2et92p0" w:colFirst="0" w:colLast="0"/>
-            <w:bookmarkEnd w:id="5"/>
+            <w:bookmarkStart w:id="4" w:name="_2et92p0" w:colFirst="0" w:colLast="0"/>
+            <w:bookmarkEnd w:id="4"/>
             <w:r>
               <w:rPr>
                 <w:rFonts w:ascii="Bookman Old Style" w:eastAsia="Bookman Old Style" w:hAnsi="Bookman Old Style" w:cs="Bookman Old Style"/>
@@ -794,8 +792,8 @@
             <w:pPr>
               <w:jc w:val="center"/>
             </w:pPr>
-            <w:bookmarkStart w:id="6" w:name="_tyjcwt" w:colFirst="0" w:colLast="0"/>
-            <w:bookmarkEnd w:id="6"/>
+            <w:bookmarkStart w:id="5" w:name="_tyjcwt" w:colFirst="0" w:colLast="0"/>
+            <w:bookmarkEnd w:id="5"/>
             <w:r>
               <w:rPr>
                 <w:rFonts w:ascii="Bookman Old Style" w:eastAsia="Bookman Old Style" w:hAnsi="Bookman Old Style" w:cs="Bookman Old Style"/>
@@ -879,8 +877,8 @@
                 <w:color w:val="000000"/>
               </w:rPr>
             </w:pPr>
-            <w:bookmarkStart w:id="7" w:name="_3dy6vkm" w:colFirst="0" w:colLast="0"/>
-            <w:bookmarkEnd w:id="7"/>
+            <w:bookmarkStart w:id="6" w:name="_3dy6vkm" w:colFirst="0" w:colLast="0"/>
+            <w:bookmarkEnd w:id="6"/>
             <w:r>
               <w:rPr>
                 <w:rFonts w:ascii="Bookman Old Style" w:eastAsia="Bookman Old Style" w:hAnsi="Bookman Old Style" w:cs="Bookman Old Style"/>
@@ -916,8 +914,8 @@
           <w:szCs w:val="2"/>
         </w:rPr>
       </w:pPr>
-      <w:bookmarkStart w:id="8" w:name="_1t3h5sf" w:colFirst="0" w:colLast="0"/>
-      <w:bookmarkEnd w:id="8"/>
+      <w:bookmarkStart w:id="7" w:name="_1t3h5sf" w:colFirst="0" w:colLast="0"/>
+      <w:bookmarkEnd w:id="7"/>
     </w:p>
     <w:p>
       <w:pPr>
@@ -927,8 +925,8 @@
           <w:color w:val="000000"/>
         </w:rPr>
       </w:pPr>
-      <w:bookmarkStart w:id="9" w:name="_4d34og8" w:colFirst="0" w:colLast="0"/>
-      <w:bookmarkEnd w:id="9"/>
+      <w:bookmarkStart w:id="8" w:name="_4d34og8" w:colFirst="0" w:colLast="0"/>
+      <w:bookmarkEnd w:id="8"/>
       <w:r>
         <w:rPr>
           <w:rFonts w:ascii="Bookman Old Style" w:eastAsia="Bookman Old Style" w:hAnsi="Bookman Old Style" w:cs="Bookman Old Style"/>
@@ -1506,16 +1504,94 @@
                 <w:color w:val="000000"/>
                 <w:sz w:val="18"/>
                 <w:szCs w:val="18"/>
-              </w:rPr>
-            </w:pPr>
-            <w:r>
-              <w:rPr>
-                <w:b/>
-                <w:i/>
-                <w:sz w:val="18"/>
-                <w:szCs w:val="18"/>
-              </w:rPr>
-              <w:t>Генеральный директор_________ {{EXECUTOR_DIRECTOR}}.</w:t>
+                <w:lang w:val="uk-UA"/>
+              </w:rPr>
+            </w:pPr>
+            <w:proofErr w:type="spellStart"/>
+            <w:r>
+              <w:rPr>
+                <w:rFonts w:ascii="Bookman Old Style" w:eastAsia="Bookman Old Style" w:hAnsi="Bookman Old Style" w:cs="Bookman Old Style"/>
+                <w:b/>
+                <w:i/>
+                <w:color w:val="000000"/>
+                <w:sz w:val="16"/>
+                <w:szCs w:val="16"/>
+                <w:lang w:val="uk-UA"/>
+              </w:rPr>
+              <w:t>Руководитель</w:t>
+            </w:r>
+            <w:proofErr w:type="spellEnd"/>
+            <w:r>
+              <w:rPr>
+                <w:rFonts w:ascii="Bookman Old Style" w:eastAsia="Bookman Old Style" w:hAnsi="Bookman Old Style" w:cs="Bookman Old Style"/>
+                <w:b/>
+                <w:i/>
+                <w:color w:val="000000"/>
+                <w:sz w:val="16"/>
+                <w:szCs w:val="16"/>
+                <w:lang w:val="uk-UA"/>
+              </w:rPr>
+              <w:t xml:space="preserve"> </w:t>
+            </w:r>
+            <w:proofErr w:type="spellStart"/>
+            <w:r>
+              <w:rPr>
+                <w:rFonts w:ascii="Bookman Old Style" w:eastAsia="Bookman Old Style" w:hAnsi="Bookman Old Style" w:cs="Bookman Old Style"/>
+                <w:b/>
+                <w:i/>
+                <w:color w:val="000000"/>
+                <w:sz w:val="16"/>
+                <w:szCs w:val="16"/>
+                <w:lang w:val="uk-UA"/>
+              </w:rPr>
+              <w:t>предприятия</w:t>
+            </w:r>
+            <w:proofErr w:type="spellEnd"/>
+            <w:r>
+              <w:rPr>
+                <w:b/>
+                <w:i/>
+                <w:sz w:val="20"/>
+                <w:szCs w:val="18"/>
+              </w:rPr>
+              <w:t xml:space="preserve"> </w:t>
+            </w:r>
+            <w:r>
+              <w:rPr>
+                <w:b/>
+                <w:i/>
+                <w:sz w:val="18"/>
+                <w:szCs w:val="18"/>
+              </w:rPr>
+              <w:t>_____</w:t>
+            </w:r>
+            <w:r>
+              <w:rPr>
+                <w:b/>
+                <w:i/>
+                <w:sz w:val="18"/>
+                <w:szCs w:val="18"/>
+              </w:rPr>
+              <w:t>_</w:t>
+            </w:r>
+            <w:r>
+              <w:rPr>
+                <w:b/>
+                <w:i/>
+                <w:sz w:val="18"/>
+                <w:szCs w:val="18"/>
+                <w:lang w:val="uk-UA"/>
+              </w:rPr>
+              <w:t>____</w:t>
+            </w:r>
+            <w:r>
+              <w:rPr>
+                <w:b/>
+                <w:i/>
+                <w:sz w:val="18"/>
+                <w:szCs w:val="18"/>
+              </w:rPr>
+              <w:t xml:space="preserve"> {{EXECUTOR_DIRECTOR}}</w:t>
             </w:r>
           </w:p>
           <w:p>
@@ -1538,7 +1614,55 @@
                 <w:sz w:val="18"/>
                 <w:szCs w:val="18"/>
               </w:rPr>
-              <w:t xml:space="preserve">                                </w:t>
+              <w:t xml:space="preserve">                              </w:t>
+            </w:r>
+            <w:r>
+              <w:rPr>
+                <w:rFonts w:ascii="Bookman Old Style" w:eastAsia="Bookman Old Style" w:hAnsi="Bookman Old Style" w:cs="Bookman Old Style"/>
+                <w:b/>
+                <w:i/>
+                <w:color w:val="000000"/>
+                <w:sz w:val="18"/>
+                <w:szCs w:val="18"/>
+                <w:lang w:val="uk-UA"/>
+              </w:rPr>
+              <w:t xml:space="preserve">    </w:t>
+            </w:r>
+            <w:r>
+              <w:rPr>
+                <w:rFonts w:ascii="Bookman Old Style" w:eastAsia="Bookman Old Style" w:hAnsi="Bookman Old Style" w:cs="Bookman Old Style"/>
+                <w:b/>
+                <w:i/>
+                <w:color w:val="000000"/>
+                <w:sz w:val="18"/>
+                <w:szCs w:val="18"/>
+              </w:rPr>
+              <w:t xml:space="preserve"> </w:t>
+            </w:r>
+            <w:r>
+              <w:rPr>
+                <w:rFonts w:ascii="Bookman Old Style" w:eastAsia="Bookman Old Style" w:hAnsi="Bookman Old Style" w:cs="Bookman Old Style"/>
+                <w:b/>
+                <w:i/>
+                <w:color w:val="000000"/>
+                <w:sz w:val="18"/>
+                <w:szCs w:val="18"/>
+                <w:lang w:val="uk-UA"/>
+              </w:rPr>
+              <w:t xml:space="preserve">  </w:t>
+            </w:r>
+            <w:bookmarkStart w:id="9" w:name="_GoBack"/>
+            <w:bookmarkEnd w:id="9"/>
+            <w:r>
+              <w:rPr>
+                <w:rFonts w:ascii="Bookman Old Style" w:eastAsia="Bookman Old Style" w:hAnsi="Bookman Old Style" w:cs="Bookman Old Style"/>
+                <w:b/>
+                <w:i/>
+                <w:color w:val="000000"/>
+                <w:sz w:val="18"/>
+                <w:szCs w:val="18"/>
+              </w:rPr>
+              <w:t xml:space="preserve"> </w:t>
             </w:r>
             <w:r>
               <w:rPr>
@@ -1549,7 +1673,18 @@
                 <w:sz w:val="12"/>
                 <w:szCs w:val="12"/>
               </w:rPr>
-              <w:t>М.П.      (подпись)</w:t>
+              <w:t>М.П.</w:t>
+            </w:r>
+            <w:r>
+              <w:rPr>
+                <w:rFonts w:ascii="Bookman Old Style" w:eastAsia="Bookman Old Style" w:hAnsi="Bookman Old Style" w:cs="Bookman Old Style"/>
+                <w:b/>
+                <w:i/>
+                <w:color w:val="000000"/>
+                <w:sz w:val="12"/>
+                <w:szCs w:val="12"/>
+              </w:rPr>
+              <w:t xml:space="preserve">  (подпись)</w:t>
             </w:r>
           </w:p>
         </w:tc>
@@ -1636,16 +1771,56 @@
                 <w:szCs w:val="16"/>
               </w:rPr>
             </w:pPr>
-            <w:r>
-              <w:rPr>
-                <w:rFonts w:ascii="Bookman Old Style" w:eastAsia="Bookman Old Style" w:hAnsi="Bookman Old Style" w:cs="Bookman Old Style"/>
-                <w:b/>
-                <w:i/>
-                <w:color w:val="000000"/>
-                <w:sz w:val="16"/>
-                <w:szCs w:val="16"/>
-              </w:rPr>
-              <w:t>Генеральный директор_________</w:t>
+            <w:proofErr w:type="spellStart"/>
+            <w:r>
+              <w:rPr>
+                <w:rFonts w:ascii="Bookman Old Style" w:eastAsia="Bookman Old Style" w:hAnsi="Bookman Old Style" w:cs="Bookman Old Style"/>
+                <w:b/>
+                <w:i/>
+                <w:color w:val="000000"/>
+                <w:sz w:val="16"/>
+                <w:szCs w:val="16"/>
+                <w:lang w:val="uk-UA"/>
+              </w:rPr>
+              <w:t>Руководитель</w:t>
+            </w:r>
+            <w:proofErr w:type="spellEnd"/>
+            <w:r>
+              <w:rPr>
+                <w:rFonts w:ascii="Bookman Old Style" w:eastAsia="Bookman Old Style" w:hAnsi="Bookman Old Style" w:cs="Bookman Old Style"/>
+                <w:b/>
+                <w:i/>
+                <w:color w:val="000000"/>
+                <w:sz w:val="16"/>
+                <w:szCs w:val="16"/>
+                <w:lang w:val="uk-UA"/>
+              </w:rPr>
+              <w:t xml:space="preserve"> </w:t>
+            </w:r>
+            <w:proofErr w:type="spellStart"/>
+            <w:r>
+              <w:rPr>
+                <w:rFonts w:ascii="Bookman Old Style" w:eastAsia="Bookman Old Style" w:hAnsi="Bookman Old Style" w:cs="Bookman Old Style"/>
+                <w:b/>
+                <w:i/>
+                <w:color w:val="000000"/>
+                <w:sz w:val="16"/>
+                <w:szCs w:val="16"/>
+                <w:lang w:val="uk-UA"/>
+              </w:rPr>
+              <w:t>предприятия</w:t>
+            </w:r>
+            <w:proofErr w:type="spellEnd"/>
+            <w:r>
+              <w:rPr>
+                <w:rFonts w:ascii="Bookman Old Style" w:eastAsia="Bookman Old Style" w:hAnsi="Bookman Old Style" w:cs="Bookman Old Style"/>
+                <w:b/>
+                <w:i/>
+                <w:color w:val="000000"/>
+                <w:sz w:val="16"/>
+                <w:szCs w:val="16"/>
+              </w:rPr>
+              <w:t>_________</w:t>
             </w:r>
           </w:p>
           <w:p>
@@ -1666,7 +1841,30 @@
                 <w:sz w:val="18"/>
                 <w:szCs w:val="18"/>
               </w:rPr>
-              <w:t xml:space="preserve">                              </w:t>
+              <w:t xml:space="preserve">                            </w:t>
+            </w:r>
+            <w:r>
+              <w:rPr>
+                <w:rFonts w:ascii="Bookman Old Style" w:eastAsia="Bookman Old Style" w:hAnsi="Bookman Old Style" w:cs="Bookman Old Style"/>
+                <w:b/>
+                <w:i/>
+                <w:color w:val="000000"/>
+                <w:sz w:val="18"/>
+                <w:szCs w:val="18"/>
+                <w:lang w:val="uk-UA"/>
+              </w:rPr>
+              <w:t xml:space="preserve">        </w:t>
+            </w:r>
+            <w:r>
+              <w:rPr>
+                <w:rFonts w:ascii="Bookman Old Style" w:eastAsia="Bookman Old Style" w:hAnsi="Bookman Old Style" w:cs="Bookman Old Style"/>
+                <w:b/>
+                <w:i/>
+                <w:color w:val="000000"/>
+                <w:sz w:val="18"/>
+                <w:szCs w:val="18"/>
+              </w:rPr>
+              <w:t xml:space="preserve"> </w:t>
             </w:r>
             <w:r>
               <w:rPr>
@@ -1677,7 +1875,18 @@
                 <w:sz w:val="12"/>
                 <w:szCs w:val="12"/>
               </w:rPr>
-              <w:t>М.П.      (подпись)</w:t>
+              <w:t xml:space="preserve">М.П. </w:t>
+            </w:r>
+            <w:r>
+              <w:rPr>
+                <w:rFonts w:ascii="Bookman Old Style" w:eastAsia="Bookman Old Style" w:hAnsi="Bookman Old Style" w:cs="Bookman Old Style"/>
+                <w:b/>
+                <w:i/>
+                <w:color w:val="000000"/>
+                <w:sz w:val="12"/>
+                <w:szCs w:val="12"/>
+              </w:rPr>
+              <w:t>(подпись)</w:t>
             </w:r>
           </w:p>
           <w:p>

</xml_diff>